<commit_message>
fix(main): change prog and graphics in lab6
</commit_message>
<xml_diff>
--- a/2020-2021/mathmodel/laboratory/lab6/report/report2.docx
+++ b/2020-2021/mathmodel/laboratory/lab6/report/report2.docx
@@ -2637,6 +2637,18 @@
         <w:rPr>
           <w:rStyle w:val="NormalTok"/>
         </w:rPr>
+        <w:t xml:space="preserve"> I0 </w:t>
+      </w:r>
+      <w:r>
+        <w:rPr>
+          <w:rStyle w:val="OperatorTok"/>
+        </w:rPr>
+        <w:t xml:space="preserve">-</w:t>
+      </w:r>
+      <w:r>
+        <w:rPr>
+          <w:rStyle w:val="NormalTok"/>
+        </w:rPr>
         <w:t xml:space="preserve"> R0 </w:t>
       </w:r>
       <w:r>
@@ -3414,7 +3426,7 @@
       <w:r>
         <w:drawing>
           <wp:inline>
-            <wp:extent cx="5194300" cy="3352800"/>
+            <wp:extent cx="5207000" cy="3352800"/>
             <wp:effectExtent b="0" l="0" r="0" t="0"/>
             <wp:docPr descr="Figure 2: Динамика изменения числа людей в каждой из трех групп в случае, когда I(t) &gt; I^{\prime}, с начальными условиями I_0 = 290, R_0 = 53, S_0 = 11610" title="" id="1" name="Picture"/>
             <a:graphic>
@@ -3435,7 +3447,7 @@
                   <pic:spPr bwMode="auto">
                     <a:xfrm>
                       <a:off x="0" y="0"/>
-                      <a:ext cx="5194300" cy="3352800"/>
+                      <a:ext cx="5207000" cy="3352800"/>
                     </a:xfrm>
                     <a:prstGeom prst="rect">
                       <a:avLst/>

</xml_diff>